<commit_message>
Endringer i dokumentasjonen - samt endring av filformat på Dognvill.txt til .rtf
</commit_message>
<xml_diff>
--- a/dokumentasjon/Gruppe21.docx
+++ b/dokumentasjon/Gruppe21.docx
@@ -588,33 +588,33 @@
           <w:sz w:val="24"/>
           <w:sz-cs w:val="24"/>
         </w:rPr>
-        <w:t xml:space="preserve">Det første vi valgte å gjøre da vi skulle utarbeide idé- og konsept, var å bli kjent med gruppen og oppgaven. Deretter valgte vi å bli kjent med nærområdet, søke fakta og få en mer generell forståelse. Vi valgte å gå en tur, tok bilder og fikk snakket litt om oppgaven, hva vi ønsker at siden skal inneholde, hvor mange skoler og eventuelle hindringer de forskjellige forslagene kunne møte på. For at vår løsning skulle bli så kreativ som overhodet mulig, ble vi fort enige i at den kreative prosessen var essensiell. Samarbeid i en gruppe er svært viktig og en skreddersydd slagplan om hvordan ideen og konseptet skal utvikles, kom godt i bruk. Da vi fikk definert dette rammeverket kom vi til den kreative fasen, altså idéutviklingen, og hvordan vi skulle løse ulike problemstillinger. Vi løste dette med brainstorming, idémyldring, tankekart og lignende. (vedlegg tankekart) Ved definering av forskjellige problemer kom vi frem til en prosess som passet gruppen vår på en veldig god måte. </w:t>
-      </w:r>
-    </w:p>
-    <w:p>
-      <w:pPr>
-        <w:jc w:val="both"/>
-      </w:pPr>
-      <w:r>
-        <w:rPr>
-          <w:rFonts w:ascii="Times" w:hAnsi="Times" w:cs="Times"/>
-          <w:sz w:val="24"/>
-          <w:sz-cs w:val="24"/>
-        </w:rPr>
-        <w:t xml:space="preserve"/>
-      </w:r>
-    </w:p>
-    <w:p>
-      <w:pPr>
-        <w:jc w:val="both"/>
-      </w:pPr>
-      <w:r>
-        <w:rPr>
-          <w:rFonts w:ascii="Times New Roman" w:hAnsi="Times New Roman" w:cs="Times New Roman"/>
-          <w:sz w:val="24"/>
-          <w:sz-cs w:val="24"/>
-        </w:rPr>
-        <w:t xml:space="preserve">Det som er viktig med en idéfase er at man har en konkret slutt med et resultat, et konsept. Konseptet skal fortelle hvordan vi ønsker at løsningen skal kommunisere vår idé til brukeren og hvordan vi ønsker å gjennomføre det. Gruppen ble enige i at en handlingsplan for hvordan oppgaver skal bli utført, og Vi utarbeidet en handlingsplan som forteller hvordan vi løste det så effektivt som mulig. Dette bidro til å bygge en god grunnmur for alt gruppearbeidet. Etter mye om og men, kom vi frem til at gruppen ville lage en løsning som skal vise spisesteder, puber, treningsmuligheter og diverse tilbud for elever og lærere rundt campusene. Brukeren skal kunne basert på søk av nøkkelord finne ønsket områder, eller forslag til aktiviteter rundt campusene. Løsningen skal tilby et stilrent design med god usability og brukervennlighet. </w:t>
+        <w:t xml:space="preserve">Det første vi valgte å gjøre da vi skulle utarbeide idé- og konsept, var å bli kjent med gruppen og oppgaven. Deretter valgte vi å bli kjent med nærområdet, søke fakta rundt campusene, og få en mer generell forståelse for omfanget. Vi valgte å gå en tur, tok bilder og fikk snakket litt om oppgaven, hva vi ønsker at siden skal inneholde, hvor mange skoler og eventuelle hindringer de forskjellige forslagene kunne møte på. For at vår løsning skulle bli så kreativ som overhodet mulig, ble vi fort enige i at den kreative prosessen var essensiell. Samarbeid i en gruppe er svært viktig og en skreddersydd slagplan om hvordan ideen og konseptet skal utvikles, kom godt i bruk. Da vi fikk definert dette rammeverket kom vi til den kreative fasen, altså idéutviklingen, og hvordan vi skulle løse ulike problemstillinger. Vi løste dette med brainstorming, idémyldring, tankekart og lignende. (vedlegg tankekart) Ved definering av forskjellige problemer kom vi frem til en prosess som passet gruppen vår på en veldig god måte. </w:t>
+      </w:r>
+    </w:p>
+    <w:p>
+      <w:pPr>
+        <w:jc w:val="both"/>
+      </w:pPr>
+      <w:r>
+        <w:rPr>
+          <w:rFonts w:ascii="Times" w:hAnsi="Times" w:cs="Times"/>
+          <w:sz w:val="24"/>
+          <w:sz-cs w:val="24"/>
+        </w:rPr>
+        <w:t xml:space="preserve"/>
+      </w:r>
+    </w:p>
+    <w:p>
+      <w:pPr>
+        <w:jc w:val="both"/>
+      </w:pPr>
+      <w:r>
+        <w:rPr>
+          <w:rFonts w:ascii="Times New Roman" w:hAnsi="Times New Roman" w:cs="Times New Roman"/>
+          <w:sz w:val="24"/>
+          <w:sz-cs w:val="24"/>
+        </w:rPr>
+        <w:t xml:space="preserve">Det som er viktig med en idéfase er at man har en konkret slutt med et resultat, et konsept. Konseptet skal fortelle hvordan vi ønsker at løsningen skal kommunisere vår idé til brukeren og hvordan vi ønsker å gjennomføre det. Gruppen ble enige i at en handlingsplan for hvordan oppgaver skal bli utført, og Vi utarbeidet en handlingsplan som forteller hvordan vi løste det så effektivt som mulig. Dette bidro til å bygge en god grunnmur for alt gruppearbeidet. Etter mye om og men, kom vi frem til at gruppen ville lage en løsning som skal vise spisesteder, puber, treningsmuligheter og diverse tilbud for elever og lærere rundt campusene. Brukeren skal kunne basert på søk av nøkkelord finne ønsket områder, eller forslag til aktiviteter rundt campusene. Løsningen skal tilby et stilrent design med god usability og brukervennlighet.</w:t>
       </w:r>
       <w:r>
         <w:rPr>
@@ -1613,7 +1613,7 @@
     <w:p>
       <w:pPr>
         <w:jc w:val="both"/>
-        <w:ind w:left="720" w:first-line="-720"/>
+        <w:ind w:left="720"/>
       </w:pPr>
       <w:r>
         <w:rPr>
@@ -1631,7 +1631,7 @@
     <w:p>
       <w:pPr>
         <w:jc w:val="both"/>
-        <w:ind w:left="720" w:first-line="-720"/>
+        <w:ind w:left="720"/>
       </w:pPr>
       <w:r>
         <w:rPr>
@@ -1649,7 +1649,7 @@
     <w:p>
       <w:pPr>
         <w:jc w:val="both"/>
-        <w:ind w:left="720" w:first-line="-720"/>
+        <w:ind w:left="720"/>
       </w:pPr>
       <w:r>
         <w:rPr>
@@ -1693,7 +1693,7 @@
     <w:p>
       <w:pPr>
         <w:jc w:val="both"/>
-        <w:ind w:left="720" w:first-line="-720"/>
+        <w:ind w:left="720"/>
       </w:pPr>
       <w:r>
         <w:rPr>
@@ -1711,7 +1711,7 @@
     <w:p>
       <w:pPr>
         <w:jc w:val="both"/>
-        <w:ind w:left="720" w:first-line="-720"/>
+        <w:ind w:left="720"/>
       </w:pPr>
       <w:r>
         <w:rPr>
@@ -1755,7 +1755,7 @@
     <w:p>
       <w:pPr>
         <w:jc w:val="both"/>
-        <w:ind w:left="720" w:first-line="-720"/>
+        <w:ind w:left="720"/>
       </w:pPr>
       <w:r>
         <w:rPr>
@@ -1773,7 +1773,7 @@
     <w:p>
       <w:pPr>
         <w:jc w:val="both"/>
-        <w:ind w:left="720" w:first-line="-720"/>
+        <w:ind w:left="720"/>
       </w:pPr>
       <w:r>
         <w:rPr>
@@ -1791,7 +1791,7 @@
     <w:p>
       <w:pPr>
         <w:jc w:val="both"/>
-        <w:ind w:left="720" w:first-line="-720"/>
+        <w:ind w:left="720"/>
       </w:pPr>
       <w:r>
         <w:rPr>
@@ -1809,7 +1809,7 @@
     <w:p>
       <w:pPr>
         <w:jc w:val="both"/>
-        <w:ind w:left="720" w:first-line="-720"/>
+        <w:ind w:left="720"/>
       </w:pPr>
       <w:r>
         <w:rPr>
@@ -1827,7 +1827,7 @@
     <w:p>
       <w:pPr>
         <w:jc w:val="both"/>
-        <w:ind w:left="720" w:first-line="-720"/>
+        <w:ind w:left="720"/>
       </w:pPr>
       <w:r>
         <w:rPr>

</xml_diff>